<commit_message>
mudanças que foram feitas
</commit_message>
<xml_diff>
--- a/Atividades/Aula 2 (git)/atividades.docx
+++ b/Atividades/Aula 2 (git)/atividades.docx
@@ -1040,8 +1040,6 @@
       <w:r>
         <w:t xml:space="preserve">Atualização no arquivo </w:t>
       </w:r>
-      <w:bookmarkStart w:id="0" w:name="_GoBack"/>
-      <w:bookmarkEnd w:id="0"/>
     </w:p>
     <w:p>
       <w:pPr>
@@ -1187,6 +1185,284 @@
       <w:r>
         <w:t xml:space="preserve"> indica que o arquivo foi atualizado com 5 novas linhas de código.</w:t>
       </w:r>
+    </w:p>
+    <w:p>
+      <w:pPr>
+        <w:tabs>
+          <w:tab w:val="left" w:pos="3630"/>
+        </w:tabs>
+      </w:pPr>
+    </w:p>
+    <w:p>
+      <w:pPr>
+        <w:tabs>
+          <w:tab w:val="left" w:pos="3630"/>
+        </w:tabs>
+      </w:pPr>
+    </w:p>
+    <w:p>
+      <w:pPr>
+        <w:tabs>
+          <w:tab w:val="left" w:pos="3630"/>
+        </w:tabs>
+      </w:pPr>
+    </w:p>
+    <w:p>
+      <w:pPr>
+        <w:tabs>
+          <w:tab w:val="left" w:pos="3630"/>
+        </w:tabs>
+      </w:pPr>
+    </w:p>
+    <w:p>
+      <w:pPr>
+        <w:tabs>
+          <w:tab w:val="left" w:pos="3630"/>
+        </w:tabs>
+      </w:pPr>
+      <w:r>
+        <w:t>ATIVIDADE: IGNORANDO ARQUIVOS</w:t>
+      </w:r>
+    </w:p>
+    <w:p>
+      <w:pPr>
+        <w:tabs>
+          <w:tab w:val="left" w:pos="3630"/>
+        </w:tabs>
+      </w:pPr>
+    </w:p>
+    <w:p>
+      <w:pPr>
+        <w:tabs>
+          <w:tab w:val="left" w:pos="3630"/>
+        </w:tabs>
+      </w:pPr>
+      <w:proofErr w:type="gramStart"/>
+      <w:r>
+        <w:t>!</w:t>
+      </w:r>
+      <w:proofErr w:type="spellStart"/>
+      <w:r>
+        <w:t>lib</w:t>
+      </w:r>
+      <w:proofErr w:type="gramEnd"/>
+      <w:r>
+        <w:t>.a</w:t>
+      </w:r>
+      <w:proofErr w:type="spellEnd"/>
+      <w:r>
+        <w:t xml:space="preserve">: Isso indica uma exceção. Se o arquivo </w:t>
+      </w:r>
+      <w:proofErr w:type="spellStart"/>
+      <w:proofErr w:type="gramStart"/>
+      <w:r>
+        <w:t>lib.a</w:t>
+      </w:r>
+      <w:proofErr w:type="spellEnd"/>
+      <w:proofErr w:type="gramEnd"/>
+      <w:r>
+        <w:t xml:space="preserve"> estiver dentro de um diretório ou caminho que seria ignorado por uma regra anterior, esta linha força o </w:t>
+      </w:r>
+      <w:proofErr w:type="spellStart"/>
+      <w:r>
+        <w:t>Git</w:t>
+      </w:r>
+      <w:proofErr w:type="spellEnd"/>
+      <w:r>
+        <w:t xml:space="preserve"> a rastrear esse arquivo específico. </w:t>
+      </w:r>
+      <w:proofErr w:type="gramStart"/>
+      <w:r>
+        <w:t>O !</w:t>
+      </w:r>
+      <w:proofErr w:type="gramEnd"/>
+      <w:r>
+        <w:t xml:space="preserve"> </w:t>
+      </w:r>
+      <w:proofErr w:type="gramStart"/>
+      <w:r>
+        <w:t>reverte</w:t>
+      </w:r>
+      <w:proofErr w:type="gramEnd"/>
+      <w:r>
+        <w:t xml:space="preserve"> a ignorância de um arquivo.</w:t>
+      </w:r>
+    </w:p>
+    <w:p>
+      <w:pPr>
+        <w:tabs>
+          <w:tab w:val="left" w:pos="3630"/>
+        </w:tabs>
+      </w:pPr>
+    </w:p>
+    <w:p>
+      <w:pPr>
+        <w:tabs>
+          <w:tab w:val="left" w:pos="3630"/>
+        </w:tabs>
+      </w:pPr>
+      <w:r>
+        <w:t xml:space="preserve">/TODO: Esta linha faz com que o </w:t>
+      </w:r>
+      <w:proofErr w:type="spellStart"/>
+      <w:r>
+        <w:t>Git</w:t>
+      </w:r>
+      <w:proofErr w:type="spellEnd"/>
+      <w:r>
+        <w:t xml:space="preserve"> ignore um arquivo ou diretório chamado TODO localizado na raiz do repositório (devido ao /). Ele não afeta arquivos ou diretórios com o mesmo nome em subdiretórios.</w:t>
+      </w:r>
+    </w:p>
+    <w:p>
+      <w:pPr>
+        <w:tabs>
+          <w:tab w:val="left" w:pos="3630"/>
+        </w:tabs>
+      </w:pPr>
+    </w:p>
+    <w:p>
+      <w:pPr>
+        <w:tabs>
+          <w:tab w:val="left" w:pos="3630"/>
+        </w:tabs>
+      </w:pPr>
+      <w:proofErr w:type="gramStart"/>
+      <w:r>
+        <w:t>build</w:t>
+      </w:r>
+      <w:proofErr w:type="gramEnd"/>
+      <w:r>
+        <w:t xml:space="preserve">/: O </w:t>
+      </w:r>
+      <w:proofErr w:type="spellStart"/>
+      <w:r>
+        <w:t>Git</w:t>
+      </w:r>
+      <w:proofErr w:type="spellEnd"/>
+      <w:r>
+        <w:t xml:space="preserve"> vai ignorar o diretório build e todo o seu conteúdo, independentemente de onde ele estiver no projeto. Tudo dentro de build/ será ignorado.</w:t>
+      </w:r>
+    </w:p>
+    <w:p>
+      <w:pPr>
+        <w:tabs>
+          <w:tab w:val="left" w:pos="3630"/>
+        </w:tabs>
+      </w:pPr>
+    </w:p>
+    <w:p>
+      <w:pPr>
+        <w:tabs>
+          <w:tab w:val="left" w:pos="3630"/>
+        </w:tabs>
+      </w:pPr>
+      <w:proofErr w:type="spellStart"/>
+      <w:r>
+        <w:t>doc</w:t>
+      </w:r>
+      <w:proofErr w:type="spellEnd"/>
+      <w:r>
+        <w:t>/*.</w:t>
+      </w:r>
+      <w:proofErr w:type="spellStart"/>
+      <w:r>
+        <w:t>txt</w:t>
+      </w:r>
+      <w:proofErr w:type="spellEnd"/>
+      <w:r>
+        <w:t xml:space="preserve">: O </w:t>
+      </w:r>
+      <w:proofErr w:type="spellStart"/>
+      <w:r>
+        <w:t>Git</w:t>
+      </w:r>
+      <w:proofErr w:type="spellEnd"/>
+      <w:r>
+        <w:t xml:space="preserve"> vai ignorar todos os arquivos .</w:t>
+      </w:r>
+      <w:proofErr w:type="spellStart"/>
+      <w:r>
+        <w:t>txt</w:t>
+      </w:r>
+      <w:proofErr w:type="spellEnd"/>
+      <w:r>
+        <w:t xml:space="preserve"> que estejam diretamente dentro do diretório doc. Arquivos .</w:t>
+      </w:r>
+      <w:proofErr w:type="spellStart"/>
+      <w:r>
+        <w:t>txt</w:t>
+      </w:r>
+      <w:proofErr w:type="spellEnd"/>
+      <w:r>
+        <w:t xml:space="preserve"> em subdiretórios de </w:t>
+      </w:r>
+      <w:proofErr w:type="spellStart"/>
+      <w:r>
+        <w:t>doc</w:t>
+      </w:r>
+      <w:proofErr w:type="spellEnd"/>
+      <w:r>
+        <w:t xml:space="preserve"> não serão ignorados.</w:t>
+      </w:r>
+    </w:p>
+    <w:p>
+      <w:pPr>
+        <w:tabs>
+          <w:tab w:val="left" w:pos="3630"/>
+        </w:tabs>
+      </w:pPr>
+    </w:p>
+    <w:p>
+      <w:pPr>
+        <w:tabs>
+          <w:tab w:val="left" w:pos="3630"/>
+        </w:tabs>
+      </w:pPr>
+      <w:proofErr w:type="spellStart"/>
+      <w:proofErr w:type="gramStart"/>
+      <w:r>
+        <w:lastRenderedPageBreak/>
+        <w:t>doc</w:t>
+      </w:r>
+      <w:proofErr w:type="spellEnd"/>
+      <w:proofErr w:type="gramEnd"/>
+      <w:r>
+        <w:t>/**/*.</w:t>
+      </w:r>
+      <w:proofErr w:type="spellStart"/>
+      <w:r>
+        <w:t>pdf</w:t>
+      </w:r>
+      <w:proofErr w:type="spellEnd"/>
+      <w:r>
+        <w:t xml:space="preserve">: O </w:t>
+      </w:r>
+      <w:proofErr w:type="spellStart"/>
+      <w:r>
+        <w:t>Git</w:t>
+      </w:r>
+      <w:proofErr w:type="spellEnd"/>
+      <w:r>
+        <w:t xml:space="preserve"> vai ignorar todos os arquivos .</w:t>
+      </w:r>
+      <w:proofErr w:type="spellStart"/>
+      <w:r>
+        <w:t>pdf</w:t>
+      </w:r>
+      <w:proofErr w:type="spellEnd"/>
+      <w:r>
+        <w:t xml:space="preserve"> no diretório </w:t>
+      </w:r>
+      <w:proofErr w:type="spellStart"/>
+      <w:r>
+        <w:t>doc</w:t>
+      </w:r>
+      <w:proofErr w:type="spellEnd"/>
+      <w:r>
+        <w:t xml:space="preserve"> e em qualquer subdiretório, em qualquer nível de profundidade. A expressão ** indica que a busca se aplica recursivamente em todos os subdiretórios.</w:t>
+      </w:r>
+      <w:bookmarkStart w:id="0" w:name="_GoBack"/>
+      <w:bookmarkEnd w:id="0"/>
     </w:p>
     <w:sectPr>
       <w:pgSz w:w="11906" w:h="16838"/>

</xml_diff>